<commit_message>
Notes document updated, npm init done
</commit_message>
<xml_diff>
--- a/Notes.docx
+++ b/Notes.docx
@@ -663,13 +663,15 @@
           <w:b/>
           <w:bCs/>
           <w:color w:val="FF0000"/>
-        </w:rPr>
-      </w:pPr>
-      <w:r>
-        <w:rPr>
-          <w:b/>
-          <w:bCs/>
-          <w:color w:val="FF0000"/>
+          <w:u w:val="single"/>
+        </w:rPr>
+      </w:pPr>
+      <w:r>
+        <w:rPr>
+          <w:b/>
+          <w:bCs/>
+          <w:color w:val="FF0000"/>
+          <w:u w:val="single"/>
         </w:rPr>
         <w:t xml:space="preserve">Notes as to what to do to start with </w:t>
       </w:r>
@@ -689,6 +691,14 @@
           <w:color w:val="FF0000"/>
         </w:rPr>
         <w:t>Initialise Node</w:t>
+      </w:r>
+      <w:r>
+        <w:rPr>
+          <w:b/>
+          <w:bCs/>
+          <w:color w:val="FF0000"/>
+        </w:rPr>
+        <w:t xml:space="preserve"> DONE</w:t>
       </w:r>
     </w:p>
     <w:p>

</xml_diff>

<commit_message>
Math.random amended to correct number of characters in array
</commit_message>
<xml_diff>
--- a/Notes.docx
+++ b/Notes.docx
@@ -602,14 +602,16 @@
         </w:rPr>
         <w:t xml:space="preserve"> – e.g. </w:t>
       </w:r>
-      <w:r>
-        <w:rPr>
-          <w:b/>
-          <w:bCs/>
-          <w:color w:val="FF0000"/>
-        </w:rPr>
-        <w:t>https://www.cosmopolitan.com/entertainment/tv/g12022444/minor-game-of-thrones-characters/</w:t>
-      </w:r>
+      <w:hyperlink r:id="rId13" w:history="1">
+        <w:r>
+          <w:rPr>
+            <w:rStyle w:val="Hyperlink"/>
+            <w:b/>
+            <w:bCs/>
+          </w:rPr>
+          <w:t>https://www.cosmopolitan.com/entertainment/tv/g12022444/minor-game-of-thrones-characters/</w:t>
+        </w:r>
+      </w:hyperlink>
     </w:p>
     <w:p>
       <w:r>
@@ -710,6 +712,23 @@
           <w:color w:val="FF0000"/>
         </w:rPr>
         <w:t>BUILD THE HEADER AND FOOTER AND INDEX FILES, ADDING IN THE IMAGES THAT I WANT, AND BUILD THE FUNCTIONALITY IN THE GET AND POST ROUTES AS I GET TO THE RELEVANT SECTIONS IN THE INDEX.EJS.</w:t>
+      </w:r>
+    </w:p>
+    <w:p>
+      <w:pPr>
+        <w:rPr>
+          <w:b/>
+          <w:bCs/>
+          <w:color w:val="FF0000"/>
+        </w:rPr>
+      </w:pPr>
+      <w:r>
+        <w:rPr>
+          <w:b/>
+          <w:bCs/>
+          <w:color w:val="FF0000"/>
+        </w:rPr>
+        <w:t>APP.GET ROUTE IS NOW COMPLETE.  ADD THE ICE IMAGE INTO THE INDEX.EJS AND SUPERIMPOSE THE BOX, TO BE POPULATED WITH API DATA, ON TOP OF IT.</w:t>
       </w:r>
     </w:p>
     <w:p>

</xml_diff>

<commit_message>
Formatting added for ice box
</commit_message>
<xml_diff>
--- a/Notes.docx
+++ b/Notes.docx
@@ -901,918 +901,6 @@
       <w:r>
         <w:t xml:space="preserve"> index.js</w:t>
       </w:r>
-    </w:p>
-    <w:p>
-      <w:r>
-        <w:br w:type="page"/>
-      </w:r>
-    </w:p>
-    <w:p>
-      <w:pPr>
-        <w:ind w:left="720"/>
-        <w:rPr>
-          <w:b/>
-          <w:bCs/>
-          <w:color w:val="FF0000"/>
-        </w:rPr>
-      </w:pPr>
-      <w:r>
-        <w:rPr>
-          <w:b/>
-          <w:bCs/>
-          <w:color w:val="FF0000"/>
-        </w:rPr>
-        <w:t>HAVE AN ISSUE WITH IT JUST BEING A CONSTANTLY SPINNING BALL WHILE TRYING TO GENERATE A CHARACTER.  HAVE REALISED COULD SET THE FUNCTION UP TO JUST TARGET IDS THAT I KNOW GENERATE CHARACTERS  PLEASE SEE NOTES BELOW FROM CHAT GPT.  I HAVE ALSO MADE A LIST BELOW OF IDS THAT I KNOW GENERATE CHARACTERS.</w:t>
-      </w:r>
-    </w:p>
-    <w:p>
-      <w:pPr>
-        <w:ind w:left="720"/>
-        <w:rPr>
-          <w:b/>
-          <w:bCs/>
-          <w:color w:val="FF0000"/>
-        </w:rPr>
-      </w:pPr>
-    </w:p>
-    <w:p>
-      <w:pPr>
-        <w:ind w:left="720"/>
-      </w:pPr>
-      <w:proofErr w:type="spellStart"/>
-      <w:r>
-        <w:rPr>
-          <w:b/>
-          <w:bCs/>
-          <w:color w:val="FF0000"/>
-        </w:rPr>
-        <w:t>const</w:t>
-      </w:r>
-      <w:proofErr w:type="spellEnd"/>
-      <w:r>
-        <w:rPr>
-          <w:b/>
-          <w:bCs/>
-          <w:color w:val="FF0000"/>
-        </w:rPr>
-        <w:t xml:space="preserve"> </w:t>
-      </w:r>
-      <w:proofErr w:type="spellStart"/>
-      <w:r>
-        <w:rPr>
-          <w:b/>
-          <w:bCs/>
-          <w:color w:val="FF0000"/>
-        </w:rPr>
-        <w:t>validCharacterIds</w:t>
-      </w:r>
-      <w:proofErr w:type="spellEnd"/>
-      <w:r>
-        <w:rPr>
-          <w:b/>
-          <w:bCs/>
-          <w:color w:val="FF0000"/>
-        </w:rPr>
-        <w:t xml:space="preserve"> = [27, 33, 34, 38, 39, 40, 41, 42, 43, 44, 45, 46, 47, 48, 49, 55, 57, 58, 59, 61, 62, 65, 75, 76, 83, 90, 91, 93, 97, 98, 101, 105, 109, 110, 128, 129, 136, 137, 142, 143, 144, 154, 155, 157, 160, 161, 165, 168, 169, 170, 178, 192, 195, 197, 207, 209, 226, 231, 235, 236, 239, 244, 253, 255, 256, 257, 259, 265, 266, 267, 268, 269, 270, 271, 272, 273, 274, 275, 276, 282, 284, 289, 324, 329, 330, 333, 334, 339, 347, 349, 351, 363, 366, 367, 391, 395, 410, 418, 422, 425, 431, 457, 460, 467, 471, 472, 475, 481, 484, 487, 488, 492, 497, 525, 526, 527, 538, 546, 548, 554, 556, 560, 570, 572, 576, 584, 589, 610, 611, 615, 616, 623, 648, 656, 662, 668, 679, 685, 694, 695, 696, 697, 698, 709, 716, 719, 729, 737, 744, 749, 759, 767, 773, 777, 778, 779, 782, 794, 797, 803, 805, 808, 813, 833, 836, 841, 859, 865, 868, 869, 870, 871, 872, 873, 874, 875, 878, 886, 887, 888, 901, 911, 916, 917, 918, 920, 945, 951, 969, 971, 986, 1014, 1023, 1026, 1032, 1034, 1040, 1048, 1050, 1052, 1057, 1070, 1072, 1076, 1077, 1078, 1079, 1099, 1111, 1149, 1169, 1175, 1181, 1202, 1239, 1242, 1286, 1354, 1358, 1375, 1388, 1398, 1399, 1406, 1411, 1417, 1435, 1444, 1458, 1462, 1513, 1514, 1527, 1539, 1545, 1558, 1561, 1589, 1608, 1631, 1650, 1672, 1690, 1718, 1725, 1739, 1746, 1756, 1786, 1862, 1866, 1874, 1884, 1891, 1905, 1908, 1944, 1976, 1989, 2048, 2056, 2059, 2071, 2075, 2138];</w:t>
-      </w:r>
-    </w:p>
-    <w:p>
-      <w:pPr>
-        <w:ind w:left="720"/>
-      </w:pPr>
-      <w:r>
-        <w:t xml:space="preserve">can </w:t>
-      </w:r>
-      <w:proofErr w:type="spellStart"/>
-      <w:r>
-        <w:t>i</w:t>
-      </w:r>
-      <w:proofErr w:type="spellEnd"/>
-      <w:r>
-        <w:t xml:space="preserve"> set it to generate a character from a subset that I know are on the </w:t>
-      </w:r>
-      <w:proofErr w:type="spellStart"/>
-      <w:r>
-        <w:t>sytem</w:t>
-      </w:r>
-      <w:proofErr w:type="spellEnd"/>
-    </w:p>
-    <w:p>
-      <w:pPr>
-        <w:ind w:left="720"/>
-        <w:rPr>
-          <w:b/>
-          <w:bCs/>
-        </w:rPr>
-      </w:pPr>
-      <w:r>
-        <w:rPr>
-          <w:b/>
-          <w:bCs/>
-        </w:rPr>
-        <w:t>ChatGPT said:</w:t>
-      </w:r>
-    </w:p>
-    <w:p>
-      <w:pPr>
-        <w:ind w:left="720"/>
-      </w:pPr>
-      <w:r>
-        <w:t xml:space="preserve">Yes, absolutely — that's a great idea and a very effective fix! </w:t>
-      </w:r>
-      <w:r>
-        <w:rPr>
-          <w:rFonts w:ascii="Segoe UI Emoji" w:hAnsi="Segoe UI Emoji" w:cs="Segoe UI Emoji"/>
-        </w:rPr>
-        <w:t>🎯</w:t>
-      </w:r>
-    </w:p>
-    <w:p>
-      <w:pPr>
-        <w:ind w:left="720"/>
-      </w:pPr>
-      <w:r>
-        <w:t xml:space="preserve">If you already know a subset of valid character IDs (i.e., those that exist and have names), you can </w:t>
-      </w:r>
-      <w:r>
-        <w:rPr>
-          <w:b/>
-          <w:bCs/>
-        </w:rPr>
-        <w:t>avoid slow, failed API calls altogether</w:t>
-      </w:r>
-      <w:r>
-        <w:t xml:space="preserve"> by picking from only those known-good ones.</w:t>
-      </w:r>
-    </w:p>
-    <w:p>
-      <w:pPr>
-        <w:ind w:left="720"/>
-      </w:pPr>
-      <w:r>
-        <w:pict w14:anchorId="7D585A3C">
-          <v:rect id="_x0000_i1049" style="width:0;height:1.5pt" o:hralign="center" o:hrstd="t" o:hr="t" fillcolor="#a0a0a0" stroked="f"/>
-        </w:pict>
-      </w:r>
-    </w:p>
-    <w:p>
-      <w:pPr>
-        <w:ind w:left="720"/>
-        <w:rPr>
-          <w:b/>
-          <w:bCs/>
-        </w:rPr>
-      </w:pPr>
-      <w:r>
-        <w:rPr>
-          <w:rFonts w:ascii="Segoe UI Emoji" w:hAnsi="Segoe UI Emoji" w:cs="Segoe UI Emoji"/>
-          <w:b/>
-          <w:bCs/>
-        </w:rPr>
-        <w:t>✅</w:t>
-      </w:r>
-      <w:r>
-        <w:rPr>
-          <w:b/>
-          <w:bCs/>
-        </w:rPr>
-        <w:t xml:space="preserve"> Here's how to do it:</w:t>
-      </w:r>
-    </w:p>
-    <w:p>
-      <w:pPr>
-        <w:ind w:left="720"/>
-        <w:rPr>
-          <w:b/>
-          <w:bCs/>
-        </w:rPr>
-      </w:pPr>
-      <w:r>
-        <w:rPr>
-          <w:b/>
-          <w:bCs/>
-        </w:rPr>
-        <w:t>1. Create a list of valid character IDs</w:t>
-      </w:r>
-    </w:p>
-    <w:p>
-      <w:pPr>
-        <w:ind w:left="720"/>
-      </w:pPr>
-      <w:r>
-        <w:t>For example:</w:t>
-      </w:r>
-    </w:p>
-    <w:p>
-      <w:pPr>
-        <w:ind w:left="720"/>
-      </w:pPr>
-      <w:proofErr w:type="spellStart"/>
-      <w:r>
-        <w:t>js</w:t>
-      </w:r>
-      <w:proofErr w:type="spellEnd"/>
-    </w:p>
-    <w:p>
-      <w:pPr>
-        <w:ind w:left="720"/>
-      </w:pPr>
-      <w:proofErr w:type="spellStart"/>
-      <w:r>
-        <w:t>CopyEdit</w:t>
-      </w:r>
-      <w:proofErr w:type="spellEnd"/>
-    </w:p>
-    <w:p>
-      <w:pPr>
-        <w:ind w:left="720"/>
-      </w:pPr>
-      <w:proofErr w:type="spellStart"/>
-      <w:r>
-        <w:t>const</w:t>
-      </w:r>
-      <w:proofErr w:type="spellEnd"/>
-      <w:r>
-        <w:t xml:space="preserve"> </w:t>
-      </w:r>
-      <w:proofErr w:type="spellStart"/>
-      <w:r>
-        <w:t>knownCharacterIds</w:t>
-      </w:r>
-      <w:proofErr w:type="spellEnd"/>
-      <w:r>
-        <w:t xml:space="preserve"> = [</w:t>
-      </w:r>
-    </w:p>
-    <w:p>
-      <w:pPr>
-        <w:ind w:left="720"/>
-      </w:pPr>
-      <w:r>
-        <w:t xml:space="preserve">  16, 27, 38, 45, 148, 232, 339, 583, 957, 1052</w:t>
-      </w:r>
-    </w:p>
-    <w:p>
-      <w:pPr>
-        <w:ind w:left="720"/>
-      </w:pPr>
-      <w:r>
-        <w:t xml:space="preserve">  // Add more IDs here that you’ve confirmed work</w:t>
-      </w:r>
-    </w:p>
-    <w:p>
-      <w:pPr>
-        <w:ind w:left="720"/>
-      </w:pPr>
-      <w:r>
-        <w:t>];</w:t>
-      </w:r>
-    </w:p>
-    <w:p>
-      <w:pPr>
-        <w:ind w:left="720"/>
-        <w:rPr>
-          <w:b/>
-          <w:bCs/>
-        </w:rPr>
-      </w:pPr>
-      <w:r>
-        <w:rPr>
-          <w:b/>
-          <w:bCs/>
-        </w:rPr>
-        <w:t xml:space="preserve">2. Modify your </w:t>
-      </w:r>
-      <w:proofErr w:type="spellStart"/>
-      <w:r>
-        <w:rPr>
-          <w:b/>
-          <w:bCs/>
-        </w:rPr>
-        <w:t>generateCharacter</w:t>
-      </w:r>
-      <w:proofErr w:type="spellEnd"/>
-      <w:r>
-        <w:rPr>
-          <w:b/>
-          <w:bCs/>
-        </w:rPr>
-        <w:t xml:space="preserve"> function to pick from that list:</w:t>
-      </w:r>
-    </w:p>
-    <w:p>
-      <w:pPr>
-        <w:ind w:left="720"/>
-      </w:pPr>
-      <w:proofErr w:type="spellStart"/>
-      <w:r>
-        <w:t>js</w:t>
-      </w:r>
-      <w:proofErr w:type="spellEnd"/>
-    </w:p>
-    <w:p>
-      <w:pPr>
-        <w:ind w:left="720"/>
-      </w:pPr>
-      <w:proofErr w:type="spellStart"/>
-      <w:r>
-        <w:t>CopyEdit</w:t>
-      </w:r>
-      <w:proofErr w:type="spellEnd"/>
-    </w:p>
-    <w:p>
-      <w:pPr>
-        <w:ind w:left="720"/>
-      </w:pPr>
-      <w:r>
-        <w:t xml:space="preserve">async function </w:t>
-      </w:r>
-      <w:proofErr w:type="spellStart"/>
-      <w:r>
-        <w:t>generateCharacter</w:t>
-      </w:r>
-      <w:proofErr w:type="spellEnd"/>
-      <w:r>
-        <w:t>() {</w:t>
-      </w:r>
-    </w:p>
-    <w:p>
-      <w:pPr>
-        <w:ind w:left="720"/>
-      </w:pPr>
-      <w:r>
-        <w:t xml:space="preserve">  </w:t>
-      </w:r>
-      <w:proofErr w:type="spellStart"/>
-      <w:r>
-        <w:t>const</w:t>
-      </w:r>
-      <w:proofErr w:type="spellEnd"/>
-      <w:r>
-        <w:t xml:space="preserve"> </w:t>
-      </w:r>
-      <w:proofErr w:type="spellStart"/>
-      <w:r>
-        <w:t>baseUrl</w:t>
-      </w:r>
-      <w:proofErr w:type="spellEnd"/>
-      <w:r>
-        <w:t xml:space="preserve"> = "https://anapioficeandfire.com/</w:t>
-      </w:r>
-      <w:proofErr w:type="spellStart"/>
-      <w:r>
-        <w:t>api</w:t>
-      </w:r>
-      <w:proofErr w:type="spellEnd"/>
-      <w:r>
-        <w:t>/characters";</w:t>
-      </w:r>
-    </w:p>
-    <w:p>
-      <w:pPr>
-        <w:ind w:left="720"/>
-      </w:pPr>
-    </w:p>
-    <w:p>
-      <w:pPr>
-        <w:ind w:left="720"/>
-      </w:pPr>
-      <w:r>
-        <w:t xml:space="preserve">  // Pick a random ID from the known list</w:t>
-      </w:r>
-    </w:p>
-    <w:p>
-      <w:pPr>
-        <w:ind w:left="720"/>
-      </w:pPr>
-      <w:r>
-        <w:t xml:space="preserve">  </w:t>
-      </w:r>
-      <w:proofErr w:type="spellStart"/>
-      <w:r>
-        <w:t>const</w:t>
-      </w:r>
-      <w:proofErr w:type="spellEnd"/>
-      <w:r>
-        <w:t xml:space="preserve"> </w:t>
-      </w:r>
-      <w:proofErr w:type="spellStart"/>
-      <w:r>
-        <w:t>randomIndex</w:t>
-      </w:r>
-      <w:proofErr w:type="spellEnd"/>
-      <w:r>
-        <w:t xml:space="preserve"> = </w:t>
-      </w:r>
-      <w:proofErr w:type="spellStart"/>
-      <w:r>
-        <w:t>Math.floor</w:t>
-      </w:r>
-      <w:proofErr w:type="spellEnd"/>
-      <w:r>
-        <w:t>(</w:t>
-      </w:r>
-      <w:proofErr w:type="spellStart"/>
-      <w:r>
-        <w:t>Math.random</w:t>
-      </w:r>
-      <w:proofErr w:type="spellEnd"/>
-      <w:r>
-        <w:t xml:space="preserve">() * </w:t>
-      </w:r>
-      <w:proofErr w:type="spellStart"/>
-      <w:r>
-        <w:t>knownCharacterIds.length</w:t>
-      </w:r>
-      <w:proofErr w:type="spellEnd"/>
-      <w:r>
-        <w:t>);</w:t>
-      </w:r>
-    </w:p>
-    <w:p>
-      <w:pPr>
-        <w:ind w:left="720"/>
-      </w:pPr>
-      <w:r>
-        <w:t xml:space="preserve">  </w:t>
-      </w:r>
-      <w:proofErr w:type="spellStart"/>
-      <w:r>
-        <w:t>const</w:t>
-      </w:r>
-      <w:proofErr w:type="spellEnd"/>
-      <w:r>
-        <w:t xml:space="preserve"> </w:t>
-      </w:r>
-      <w:proofErr w:type="spellStart"/>
-      <w:r>
-        <w:t>characterId</w:t>
-      </w:r>
-      <w:proofErr w:type="spellEnd"/>
-      <w:r>
-        <w:t xml:space="preserve"> = </w:t>
-      </w:r>
-      <w:proofErr w:type="spellStart"/>
-      <w:r>
-        <w:t>knownCharacterIds</w:t>
-      </w:r>
-      <w:proofErr w:type="spellEnd"/>
-      <w:r>
-        <w:t>[</w:t>
-      </w:r>
-      <w:proofErr w:type="spellStart"/>
-      <w:r>
-        <w:t>randomIndex</w:t>
-      </w:r>
-      <w:proofErr w:type="spellEnd"/>
-      <w:r>
-        <w:t>];</w:t>
-      </w:r>
-    </w:p>
-    <w:p>
-      <w:pPr>
-        <w:ind w:left="720"/>
-      </w:pPr>
-    </w:p>
-    <w:p>
-      <w:pPr>
-        <w:ind w:left="720"/>
-      </w:pPr>
-      <w:r>
-        <w:t xml:space="preserve">  try {</w:t>
-      </w:r>
-    </w:p>
-    <w:p>
-      <w:pPr>
-        <w:ind w:left="720"/>
-      </w:pPr>
-      <w:r>
-        <w:t xml:space="preserve">    </w:t>
-      </w:r>
-      <w:proofErr w:type="spellStart"/>
-      <w:r>
-        <w:t>const</w:t>
-      </w:r>
-      <w:proofErr w:type="spellEnd"/>
-      <w:r>
-        <w:t xml:space="preserve"> response = await </w:t>
-      </w:r>
-      <w:proofErr w:type="spellStart"/>
-      <w:r>
-        <w:t>axios.get</w:t>
-      </w:r>
-      <w:proofErr w:type="spellEnd"/>
-      <w:r>
-        <w:t>(`${</w:t>
-      </w:r>
-      <w:proofErr w:type="spellStart"/>
-      <w:r>
-        <w:t>baseUrl</w:t>
-      </w:r>
-      <w:proofErr w:type="spellEnd"/>
-      <w:r>
-        <w:t>}/${</w:t>
-      </w:r>
-      <w:proofErr w:type="spellStart"/>
-      <w:r>
-        <w:t>characterId</w:t>
-      </w:r>
-      <w:proofErr w:type="spellEnd"/>
-      <w:r>
-        <w:t>}`);</w:t>
-      </w:r>
-    </w:p>
-    <w:p>
-      <w:pPr>
-        <w:ind w:left="720"/>
-      </w:pPr>
-      <w:r>
-        <w:t xml:space="preserve">    </w:t>
-      </w:r>
-      <w:proofErr w:type="spellStart"/>
-      <w:r>
-        <w:t>const</w:t>
-      </w:r>
-      <w:proofErr w:type="spellEnd"/>
-      <w:r>
-        <w:t xml:space="preserve"> character = </w:t>
-      </w:r>
-      <w:proofErr w:type="spellStart"/>
-      <w:r>
-        <w:t>response.data</w:t>
-      </w:r>
-      <w:proofErr w:type="spellEnd"/>
-      <w:r>
-        <w:t>;</w:t>
-      </w:r>
-    </w:p>
-    <w:p>
-      <w:pPr>
-        <w:ind w:left="720"/>
-      </w:pPr>
-    </w:p>
-    <w:p>
-      <w:pPr>
-        <w:ind w:left="720"/>
-      </w:pPr>
-      <w:r>
-        <w:t xml:space="preserve">    return {</w:t>
-      </w:r>
-    </w:p>
-    <w:p>
-      <w:pPr>
-        <w:ind w:left="720"/>
-      </w:pPr>
-      <w:r>
-        <w:t xml:space="preserve">      name: character.name || "Unknown",</w:t>
-      </w:r>
-    </w:p>
-    <w:p>
-      <w:pPr>
-        <w:ind w:left="720"/>
-      </w:pPr>
-      <w:r>
-        <w:t xml:space="preserve">      gender: </w:t>
-      </w:r>
-      <w:proofErr w:type="spellStart"/>
-      <w:r>
-        <w:t>character.gender</w:t>
-      </w:r>
-      <w:proofErr w:type="spellEnd"/>
-      <w:r>
-        <w:t xml:space="preserve"> || "Unknown",</w:t>
-      </w:r>
-    </w:p>
-    <w:p>
-      <w:pPr>
-        <w:ind w:left="720"/>
-      </w:pPr>
-      <w:r>
-        <w:t xml:space="preserve">      DOB: </w:t>
-      </w:r>
-      <w:proofErr w:type="spellStart"/>
-      <w:r>
-        <w:t>character.born</w:t>
-      </w:r>
-      <w:proofErr w:type="spellEnd"/>
-      <w:r>
-        <w:t xml:space="preserve"> || "Unknown",</w:t>
-      </w:r>
-    </w:p>
-    <w:p>
-      <w:pPr>
-        <w:ind w:left="720"/>
-      </w:pPr>
-      <w:r>
-        <w:t xml:space="preserve">      died: </w:t>
-      </w:r>
-      <w:proofErr w:type="spellStart"/>
-      <w:r>
-        <w:t>character.died</w:t>
-      </w:r>
-      <w:proofErr w:type="spellEnd"/>
-      <w:r>
-        <w:t xml:space="preserve"> || "Unknown",</w:t>
-      </w:r>
-    </w:p>
-    <w:p>
-      <w:pPr>
-        <w:ind w:left="720"/>
-      </w:pPr>
-      <w:r>
-        <w:t xml:space="preserve">      nicknames: </w:t>
-      </w:r>
-      <w:proofErr w:type="spellStart"/>
-      <w:r>
-        <w:t>character.aliases.length</w:t>
-      </w:r>
-      <w:proofErr w:type="spellEnd"/>
-      <w:r>
-        <w:t xml:space="preserve"> &gt; 0 ? </w:t>
-      </w:r>
-      <w:proofErr w:type="spellStart"/>
-      <w:r>
-        <w:t>character.aliases</w:t>
-      </w:r>
-      <w:proofErr w:type="spellEnd"/>
-      <w:r>
-        <w:t xml:space="preserve"> : ["None"]</w:t>
-      </w:r>
-    </w:p>
-    <w:p>
-      <w:pPr>
-        <w:ind w:left="720"/>
-      </w:pPr>
-      <w:r>
-        <w:t xml:space="preserve">    };</w:t>
-      </w:r>
-    </w:p>
-    <w:p>
-      <w:pPr>
-        <w:ind w:left="720"/>
-      </w:pPr>
-      <w:r>
-        <w:t xml:space="preserve">  } catch (error) {</w:t>
-      </w:r>
-    </w:p>
-    <w:p>
-      <w:pPr>
-        <w:ind w:left="720"/>
-      </w:pPr>
-      <w:r>
-        <w:t xml:space="preserve">    </w:t>
-      </w:r>
-      <w:proofErr w:type="spellStart"/>
-      <w:r>
-        <w:t>console.error</w:t>
-      </w:r>
-      <w:proofErr w:type="spellEnd"/>
-      <w:r>
-        <w:t xml:space="preserve">("Error fetching character:", </w:t>
-      </w:r>
-      <w:proofErr w:type="spellStart"/>
-      <w:r>
-        <w:t>error.message</w:t>
-      </w:r>
-      <w:proofErr w:type="spellEnd"/>
-      <w:r>
-        <w:t>);</w:t>
-      </w:r>
-    </w:p>
-    <w:p>
-      <w:pPr>
-        <w:ind w:left="720"/>
-      </w:pPr>
-      <w:r>
-        <w:t xml:space="preserve">    // Return a fallback if something fails unexpectedly</w:t>
-      </w:r>
-    </w:p>
-    <w:p>
-      <w:pPr>
-        <w:ind w:left="720"/>
-      </w:pPr>
-      <w:r>
-        <w:t xml:space="preserve">    return {</w:t>
-      </w:r>
-    </w:p>
-    <w:p>
-      <w:pPr>
-        <w:ind w:left="720"/>
-      </w:pPr>
-      <w:r>
-        <w:t xml:space="preserve">      name: "No character found",</w:t>
-      </w:r>
-    </w:p>
-    <w:p>
-      <w:pPr>
-        <w:ind w:left="720"/>
-      </w:pPr>
-      <w:r>
-        <w:t xml:space="preserve">      gender: "Unknown",</w:t>
-      </w:r>
-    </w:p>
-    <w:p>
-      <w:pPr>
-        <w:ind w:left="720"/>
-      </w:pPr>
-      <w:r>
-        <w:t xml:space="preserve">      DOB: "Unknown",</w:t>
-      </w:r>
-    </w:p>
-    <w:p>
-      <w:pPr>
-        <w:ind w:left="720"/>
-      </w:pPr>
-      <w:r>
-        <w:t xml:space="preserve">      died: "Unknown",</w:t>
-      </w:r>
-    </w:p>
-    <w:p>
-      <w:pPr>
-        <w:ind w:left="720"/>
-      </w:pPr>
-      <w:r>
-        <w:t xml:space="preserve">      nicknames: ["None"]</w:t>
-      </w:r>
-    </w:p>
-    <w:p>
-      <w:pPr>
-        <w:ind w:left="720"/>
-      </w:pPr>
-      <w:r>
-        <w:t xml:space="preserve">    };</w:t>
-      </w:r>
-    </w:p>
-    <w:p>
-      <w:pPr>
-        <w:ind w:left="720"/>
-      </w:pPr>
-      <w:r>
-        <w:t xml:space="preserve">  }</w:t>
-      </w:r>
-    </w:p>
-    <w:p>
-      <w:pPr>
-        <w:ind w:left="720"/>
-      </w:pPr>
-      <w:r>
-        <w:t>}</w:t>
-      </w:r>
-    </w:p>
-    <w:p>
-      <w:pPr>
-        <w:ind w:left="720"/>
-      </w:pPr>
-      <w:r>
-        <w:pict w14:anchorId="418AB9DA">
-          <v:rect id="_x0000_i1050" style="width:0;height:1.5pt" o:hralign="center" o:hrstd="t" o:hr="t" fillcolor="#a0a0a0" stroked="f"/>
-        </w:pict>
-      </w:r>
-    </w:p>
-    <w:p>
-      <w:pPr>
-        <w:ind w:left="720"/>
-        <w:rPr>
-          <w:b/>
-          <w:bCs/>
-        </w:rPr>
-      </w:pPr>
-      <w:r>
-        <w:rPr>
-          <w:rFonts w:ascii="Segoe UI Emoji" w:hAnsi="Segoe UI Emoji" w:cs="Segoe UI Emoji"/>
-          <w:b/>
-          <w:bCs/>
-        </w:rPr>
-        <w:t>✅</w:t>
-      </w:r>
-      <w:r>
-        <w:rPr>
-          <w:b/>
-          <w:bCs/>
-        </w:rPr>
-        <w:t xml:space="preserve"> Benefits of this approach:</w:t>
-      </w:r>
-    </w:p>
-    <w:p>
-      <w:pPr>
-        <w:numPr>
-          <w:ilvl w:val="0"/>
-          <w:numId w:val="10"/>
-        </w:numPr>
-      </w:pPr>
-      <w:r>
-        <w:rPr>
-          <w:b/>
-          <w:bCs/>
-        </w:rPr>
-        <w:t>Fast</w:t>
-      </w:r>
-      <w:r>
-        <w:t>: No waiting or retrying.</w:t>
-      </w:r>
-    </w:p>
-    <w:p>
-      <w:pPr>
-        <w:numPr>
-          <w:ilvl w:val="0"/>
-          <w:numId w:val="10"/>
-        </w:numPr>
-      </w:pPr>
-      <w:r>
-        <w:rPr>
-          <w:b/>
-          <w:bCs/>
-        </w:rPr>
-        <w:t>Stable</w:t>
-      </w:r>
-      <w:r>
-        <w:t>: Fewer API failures or unexpected 404s.</w:t>
-      </w:r>
-    </w:p>
-    <w:p>
-      <w:pPr>
-        <w:numPr>
-          <w:ilvl w:val="0"/>
-          <w:numId w:val="10"/>
-        </w:numPr>
-      </w:pPr>
-      <w:r>
-        <w:rPr>
-          <w:b/>
-          <w:bCs/>
-        </w:rPr>
-        <w:t>Controlled</w:t>
-      </w:r>
-      <w:r>
-        <w:t>: You can curate a good set of characters (popular ones, etc.).</w:t>
-      </w:r>
-    </w:p>
-    <w:p>
-      <w:pPr>
-        <w:ind w:left="720"/>
-      </w:pPr>
-      <w:r>
-        <w:pict w14:anchorId="0208C0C8">
-          <v:rect id="_x0000_i1051" style="width:0;height:1.5pt" o:hralign="center" o:hrstd="t" o:hr="t" fillcolor="#a0a0a0" stroked="f"/>
-        </w:pict>
-      </w:r>
-    </w:p>
-    <w:p>
-      <w:pPr>
-        <w:ind w:left="720"/>
-      </w:pPr>
-      <w:r>
-        <w:t>Would you like help building a good list of known character IDs that work well (e.g., popular ones like Jon Snow, Arya Stark, etc.)?</w:t>
-      </w:r>
-    </w:p>
-    <w:p>
-      <w:pPr>
-        <w:ind w:left="720"/>
-      </w:pPr>
-      <w:r>
-        <w:t>4o</w:t>
-      </w:r>
-    </w:p>
-    <w:p>
-      <w:pPr>
-        <w:ind w:left="720"/>
-        <w:rPr>
-          <w:vanish/>
-        </w:rPr>
-      </w:pPr>
-      <w:r>
-        <w:rPr>
-          <w:vanish/>
-        </w:rPr>
-        <w:t>Top of Form</w:t>
-      </w:r>
-    </w:p>
-    <w:p>
-      <w:pPr>
-        <w:ind w:left="720"/>
-      </w:pPr>
-      <w:r>
-        <w:pict w14:anchorId="24D8714E"/>
-      </w:r>
-    </w:p>
-    <w:p>
-      <w:pPr>
-        <w:ind w:left="720"/>
-        <w:rPr>
-          <w:vanish/>
-        </w:rPr>
-      </w:pPr>
-      <w:r>
-        <w:rPr>
-          <w:vanish/>
-        </w:rPr>
-        <w:t>Bottom of Form</w:t>
-      </w:r>
-    </w:p>
-    <w:p>
-      <w:pPr>
-        <w:ind w:left="720"/>
-      </w:pPr>
     </w:p>
     <w:p/>
     <w:sectPr>

</xml_diff>

<commit_message>
Notes document updated, and Readme drafted
</commit_message>
<xml_diff>
--- a/Notes.docx
+++ b/Notes.docx
@@ -830,8 +830,14 @@
           <w:ilvl w:val="0"/>
           <w:numId w:val="6"/>
         </w:numPr>
-      </w:pPr>
-      <w:r>
+        <w:rPr>
+          <w:strike/>
+        </w:rPr>
+      </w:pPr>
+      <w:r>
+        <w:rPr>
+          <w:strike/>
+        </w:rPr>
         <w:t>Ensure that error handling is in place for both your application and any API requests. You can console log any errors, but you can also give users any user-relevant errors.</w:t>
       </w:r>
     </w:p>
@@ -873,32 +879,56 @@
           <w:ilvl w:val="0"/>
           <w:numId w:val="8"/>
         </w:numPr>
-      </w:pPr>
-      <w:r>
+        <w:rPr>
+          <w:strike/>
+        </w:rPr>
+      </w:pPr>
+      <w:r>
+        <w:rPr>
+          <w:strike/>
+        </w:rPr>
         <w:t>Include a Readme.md file that explains how to start your server, what commands are needed to run your code. e.g. </w:t>
       </w:r>
       <w:proofErr w:type="spellStart"/>
       <w:r>
+        <w:rPr>
+          <w:strike/>
+        </w:rPr>
         <w:t>npm</w:t>
       </w:r>
       <w:proofErr w:type="spellEnd"/>
       <w:r>
+        <w:rPr>
+          <w:strike/>
+        </w:rPr>
         <w:t xml:space="preserve"> </w:t>
       </w:r>
       <w:proofErr w:type="spellStart"/>
       <w:r>
+        <w:rPr>
+          <w:strike/>
+        </w:rPr>
         <w:t>i</w:t>
       </w:r>
       <w:proofErr w:type="spellEnd"/>
       <w:r>
+        <w:rPr>
+          <w:strike/>
+        </w:rPr>
         <w:t>  and then </w:t>
       </w:r>
       <w:proofErr w:type="spellStart"/>
       <w:r>
+        <w:rPr>
+          <w:strike/>
+        </w:rPr>
         <w:t>nodemon</w:t>
       </w:r>
       <w:proofErr w:type="spellEnd"/>
       <w:r>
+        <w:rPr>
+          <w:strike/>
+        </w:rPr>
         <w:t xml:space="preserve"> index.js</w:t>
       </w:r>
     </w:p>
@@ -3005,6 +3035,7 @@
   <w:style w:type="character" w:default="1" w:styleId="DefaultParagraphFont">
     <w:name w:val="Default Paragraph Font"/>
     <w:uiPriority w:val="1"/>
+    <w:semiHidden/>
     <w:unhideWhenUsed/>
   </w:style>
   <w:style w:type="table" w:default="1" w:styleId="TableNormal">

</xml_diff>